<commit_message>
added one more file
</commit_message>
<xml_diff>
--- a/New DOCX Document (2).docx
+++ b/New DOCX Document (2).docx
@@ -14,10 +14,17 @@
           <w:rFonts w:hint="default"/>
           <w:lang w:val="en-IN"/>
         </w:rPr>
-        <w:t>jhljkhljhkjhjklh</w:t>
+        <w:t>dsafasdfdsfdsafasddf</w:t>
       </w:r>
       <w:bookmarkStart w:id="0" w:name="_GoBack"/>
       <w:bookmarkEnd w:id="0"/>
+      <w:r>
+        <w:rPr>
+          <w:rFonts w:hint="default"/>
+          <w:lang w:val="en-IN"/>
+        </w:rPr>
+        <w:t>jhljkhljhkjhjklh</w:t>
+      </w:r>
     </w:p>
     <w:sectPr>
       <w:pgSz w:w="11906" w:h="16838"/>

</xml_diff>